<commit_message>
jam submission version !!!! 1.8.7
</commit_message>
<xml_diff>
--- a/story docs/sporulation story outline 7.15.docx
+++ b/story docs/sporulation story outline 7.15.docx
@@ -2,7 +2,7 @@
 <file path=word/document.xml><?xml version="1.0" encoding="utf-8"?>
 <w:document xmlns:wpc="http://schemas.microsoft.com/office/word/2010/wordprocessingCanvas" xmlns:mc="http://schemas.openxmlformats.org/markup-compatibility/2006" xmlns:o="urn:schemas-microsoft-com:office:office" xmlns:r="http://schemas.openxmlformats.org/officeDocument/2006/relationships" xmlns:m="http://schemas.openxmlformats.org/officeDocument/2006/math" xmlns:v="urn:schemas-microsoft-com:vml" xmlns:wp14="http://schemas.microsoft.com/office/word/2010/wordprocessingDrawing" xmlns:wp="http://schemas.openxmlformats.org/drawingml/2006/wordprocessingDrawing" xmlns:w10="urn:schemas-microsoft-com:office:word" xmlns:w="http://schemas.openxmlformats.org/wordprocessingml/2006/main" xmlns:w14="http://schemas.microsoft.com/office/word/2010/wordml" xmlns:wpg="http://schemas.microsoft.com/office/word/2010/wordprocessingGroup" xmlns:wpi="http://schemas.microsoft.com/office/word/2010/wordprocessingInk" xmlns:wne="http://schemas.microsoft.com/office/word/2006/wordml" xmlns:wps="http://schemas.microsoft.com/office/word/2010/wordprocessingShape" xmlns:w15="http://schemas.microsoft.com/office/word/2012/wordml" mc:Ignorable="w14 wp14 w15">
   <w:background w:color="FFFFFF">
-    <v:background id="_x0000_s1025" o:bwmode="white" filled="t" fillcolor="#ffffff" v:ext="SMDATA_6_IXyVZgIAAACMAAAAAQAAAAAAAAD///8AAAAAAAAAAAAAAAAAAAAAAAAAAAAAAAAAAAAAAAAAAABkAAAAAQAAAEAAAAAAAAAAAAAAAAAAAAAAAAAAAAAAAAAAAAAAAAAAAAAAAAAAAAAAAAAAAAAAAAAAAAAAAAAAAAAAAAAAAAAAAAAAAAAAAAAAAAAAAAAAAAAAAAAAAAAeAAAAaAAAAAAAAAAAAAAAAAAAAAAAAAAAAAAAECcAABAnAAAAAAAAAAAAAAAAAAAAAAAAAAAAAAAAAAAAAAAAAAAAABQAAAAAAAAAwMD/AAAAAABkAAAAMgAAAAAAAABkAAAAAAAAAH9/fwAKAAAAIgAAABgAAAAAAAAAAAAAAAAAAAAAAAAAAAAAAAAAAAAkAAAAJAAAAAAAAAAHAAAAAAAAAAAAAAAAAAAAAAAAAAAAAAAAAAAAf39/ACUAAABYAAAAAAAAAAAAAAAAAAAAAAAAAAAAAAAAAAAAAAAAAAAAAAAAAAAAAAAAAAAAAAA/AAAAAAAAAKCGAQAAAAAAAAAAAAAAAAAMAAAAAQAAAAAAAAAAAAAAAAAAACgAAAAIAAAAAQAAAAEAAAA=">
+    <v:background id="_x0000_s1025" o:bwmode="white" filled="t" fillcolor="#ffffff" v:ext="SMDATA_6_FyayZgIAAACMAAAAAQAAAAAAAAD///8AAAAAAAAAAAAAAAAAAAAAAAAAAAAAAAAAAAAAAAAAAABkAAAAAQAAAEAAAAAAAAAAAAAAAAAAAAAAAAAAAAAAAAAAAAAAAAAAAAAAAAAAAAAAAAAAAAAAAAAAAAAAAAAAAAAAAAAAAAAAAAAAAAAAAAAAAAAAAAAAAAAAAAAAAAAeAAAAaAAAAAAAAAAAAAAAAAAAAAAAAAAAAAAAECcAABAnAAAAAAAAAAAAAAAAAAAAAAAAAAAAAAAAAAAAAAAAAAAAABQAAAAAAAAAwMD/AAAAAABkAAAAMgAAAAAAAABkAAAAAAAAAH9/fwAKAAAAIgAAABgAAAAAAAAAAAAAAAAAAAAAAAAAAAAAAAAAAAAkAAAAJAAAAAAAAAAHAAAAAAAAAAAAAAAAAAAAAAAAAAAAAAAAAAAAf39/ACUAAABYAAAAAAAAAAAAAAAAAAAAAAAAAAAAAAAAAAAAAAAAAAAAAAAAAAAAAAAAAAAAAAA/AAAAAAAAAKCGAQAAAAAAAAAAAAAAAAAMAAAAAQAAAAAAAAAAAAAAAAAAACgAAAAIAAAAAQAAAAEAAAA=">
       <v:fill color2="#000000" type="solid" angle="90"/>
     </v:background>
   </w:background>
@@ -93,12 +93,6 @@
         </w:rPr>
         <w:t>= completed</w:t>
       </w:r>
-      <w:r>
-        <w:rPr>
-          <w:sz w:val="24"/>
-          <w:szCs w:val="24"/>
-        </w:rPr>
-      </w:r>
     </w:p>
     <w:p>
       <w:pPr>
@@ -182,7 +176,7 @@
           <w:sz w:val="24"/>
           <w:szCs w:val="24"/>
         </w:rPr>
-        <w:t>(Moods: creepy)</w:t>
+        <w:t>MUSIC: forest, cutesad</w:t>
       </w:r>
     </w:p>
     <w:p>
@@ -309,7 +303,7 @@
           <w:sz w:val="24"/>
           <w:szCs w:val="24"/>
         </w:rPr>
-        <w:t>(Moods: sexy, kinda dissociative)</w:t>
+        <w:t>MUSIC: planty</w:t>
       </w:r>
     </w:p>
     <w:p>
@@ -466,7 +460,7 @@
           <w:sz w:val="24"/>
           <w:szCs w:val="24"/>
         </w:rPr>
-        <w:t>(Moods: horny at first (can be same song as terry 1), then chilling at home tunes/some conflict</w:t>
+        <w:t>MUSIC: planty, cutesad</w:t>
       </w:r>
     </w:p>
     <w:p>
@@ -595,7 +589,7 @@
           <w:sz w:val="24"/>
           <w:szCs w:val="24"/>
         </w:rPr>
-        <w:t>(Moods: chilling in public, then kinda sweet sex scene)</w:t>
+        <w:t>MUSIC: friendcore, maintheme</w:t>
       </w:r>
     </w:p>
     <w:p>
@@ -701,7 +695,7 @@
           <w:sz w:val="24"/>
           <w:szCs w:val="24"/>
         </w:rPr>
-        <w:t>(Moods: creepy and weird, can be same as plant encounter 1)</w:t>
+        <w:t>MUSIC: planty, forest</w:t>
       </w:r>
     </w:p>
     <w:p>
@@ -732,7 +726,7 @@
           <w:sz w:val="24"/>
           <w:szCs w:val="24"/>
         </w:rPr>
-        <w:t>kaiden 1</w:t>
+        <w:t>kayden 1</w:t>
       </w:r>
     </w:p>
     <w:p>
@@ -822,7 +816,7 @@
           <w:sz w:val="24"/>
           <w:szCs w:val="24"/>
         </w:rPr>
-        <w:t>(Moods: can be kinda punky, grimy, weird)</w:t>
+        <w:t>MUSIC: maintheme, badvibes</w:t>
       </w:r>
     </w:p>
     <w:p>
@@ -913,7 +907,7 @@
           <w:sz w:val="24"/>
           <w:szCs w:val="24"/>
         </w:rPr>
-        <w:t>(Moods: chilling at home/vibing)</w:t>
+        <w:t>MUSIC: friendcore</w:t>
       </w:r>
     </w:p>
     <w:p>
@@ -1079,7 +1073,7 @@
           <w:sz w:val="24"/>
           <w:szCs w:val="24"/>
         </w:rPr>
-        <w:t>(Moods: hanging out chilling at first, fight scene music (angry, upbeat, fast), then sexy mommy dom time)</w:t>
+        <w:t>MUSIC: planty, maintheme, cutesad (bad end), fight music (good end), back to maintheme</w:t>
       </w:r>
     </w:p>
     <w:p>
@@ -1200,7 +1194,7 @@
           <w:sz w:val="24"/>
           <w:szCs w:val="24"/>
         </w:rPr>
-        <w:t>(Moods: cute hanging out buds)</w:t>
+        <w:t>MUSIC: friendcore, maintheme (being mean to him), floaty (bad end), cutesad (sweet sex scene)</w:t>
       </w:r>
     </w:p>
     <w:p>
@@ -1265,12 +1259,14 @@
     <w:p>
       <w:pPr>
         <w:rPr>
-          <w:sz w:val="24"/>
-          <w:szCs w:val="24"/>
-        </w:rPr>
-      </w:pPr>
-      <w:r>
-        <w:rPr>
+          <w:highlight w:val="red"/>
+          <w:sz w:val="24"/>
+          <w:szCs w:val="24"/>
+        </w:rPr>
+      </w:pPr>
+      <w:r>
+        <w:rPr>
+          <w:highlight w:val="red"/>
           <w:sz w:val="24"/>
           <w:szCs w:val="24"/>
         </w:rPr>
@@ -1319,7 +1315,7 @@
           <w:sz w:val="24"/>
           <w:szCs w:val="24"/>
         </w:rPr>
-        <w:t>(Moods: sexy mommy dom time)</w:t>
+        <w:t>MUSIC: planty, forest</w:t>
       </w:r>
     </w:p>
     <w:p>
@@ -1369,12 +1365,14 @@
     <w:p>
       <w:pPr>
         <w:rPr>
-          <w:sz w:val="24"/>
-          <w:szCs w:val="24"/>
-        </w:rPr>
-      </w:pPr>
-      <w:r>
-        <w:rPr>
+          <w:highlight w:val="red"/>
+          <w:sz w:val="24"/>
+          <w:szCs w:val="24"/>
+        </w:rPr>
+      </w:pPr>
+      <w:r>
+        <w:rPr>
+          <w:highlight w:val="red"/>
           <w:sz w:val="24"/>
           <w:szCs w:val="24"/>
         </w:rPr>
@@ -1483,7 +1481,7 @@
           <w:sz w:val="24"/>
           <w:szCs w:val="24"/>
         </w:rPr>
-        <w:t>(Moods: skate park music (see kayden 1), fight scene music)</w:t>
+        <w:t>MUSIC: floaty, planty, badvibes, fightmusic, planty (good end)</w:t>
       </w:r>
     </w:p>
     <w:p>
@@ -1548,12 +1546,14 @@
     <w:p>
       <w:pPr>
         <w:rPr>
-          <w:sz w:val="24"/>
-          <w:szCs w:val="24"/>
-        </w:rPr>
-      </w:pPr>
-      <w:r>
-        <w:rPr>
+          <w:highlight w:val="red"/>
+          <w:sz w:val="24"/>
+          <w:szCs w:val="24"/>
+        </w:rPr>
+      </w:pPr>
+      <w:r>
+        <w:rPr>
+          <w:highlight w:val="red"/>
           <w:sz w:val="24"/>
           <w:szCs w:val="24"/>
         </w:rPr>
@@ -1602,32 +1602,34 @@
           <w:sz w:val="24"/>
           <w:szCs w:val="24"/>
         </w:rPr>
-        <w:t>(Moods: cute/sweet hanging out music)</w:t>
-      </w:r>
-    </w:p>
-    <w:p>
-      <w:pPr>
-        <w:rPr>
-          <w:sz w:val="24"/>
-          <w:szCs w:val="24"/>
-        </w:rPr>
-      </w:pPr>
-      <w:r>
-        <w:rPr>
-          <w:sz w:val="24"/>
-          <w:szCs w:val="24"/>
-        </w:rPr>
-      </w:r>
-    </w:p>
-    <w:p>
-      <w:pPr>
-        <w:rPr>
-          <w:sz w:val="24"/>
-          <w:szCs w:val="24"/>
-        </w:rPr>
-      </w:pPr>
-      <w:r>
-        <w:rPr>
+        <w:t>MUSIC: friendcore</w:t>
+      </w:r>
+    </w:p>
+    <w:p>
+      <w:pPr>
+        <w:rPr>
+          <w:sz w:val="24"/>
+          <w:szCs w:val="24"/>
+        </w:rPr>
+      </w:pPr>
+      <w:r>
+        <w:rPr>
+          <w:sz w:val="24"/>
+          <w:szCs w:val="24"/>
+        </w:rPr>
+      </w:r>
+    </w:p>
+    <w:p>
+      <w:pPr>
+        <w:rPr>
+          <w:highlight w:val="red"/>
+          <w:sz w:val="24"/>
+          <w:szCs w:val="24"/>
+        </w:rPr>
+      </w:pPr>
+      <w:r>
+        <w:rPr>
+          <w:highlight w:val="red"/>
           <w:sz w:val="24"/>
           <w:szCs w:val="24"/>
         </w:rPr>
@@ -1691,32 +1693,34 @@
           <w:sz w:val="24"/>
           <w:szCs w:val="24"/>
         </w:rPr>
-        <w:t>(Moods: mostly chilling, could see some pop punky style influences)</w:t>
-      </w:r>
-    </w:p>
-    <w:p>
-      <w:pPr>
-        <w:rPr>
-          <w:sz w:val="24"/>
-          <w:szCs w:val="24"/>
-        </w:rPr>
-      </w:pPr>
-      <w:r>
-        <w:rPr>
-          <w:sz w:val="24"/>
-          <w:szCs w:val="24"/>
-        </w:rPr>
-      </w:r>
-    </w:p>
-    <w:p>
-      <w:pPr>
-        <w:rPr>
-          <w:sz w:val="24"/>
-          <w:szCs w:val="24"/>
-        </w:rPr>
-      </w:pPr>
-      <w:r>
-        <w:rPr>
+        <w:t>MUSIC: friendcore, maintheme</w:t>
+      </w:r>
+    </w:p>
+    <w:p>
+      <w:pPr>
+        <w:rPr>
+          <w:sz w:val="24"/>
+          <w:szCs w:val="24"/>
+        </w:rPr>
+      </w:pPr>
+      <w:r>
+        <w:rPr>
+          <w:sz w:val="24"/>
+          <w:szCs w:val="24"/>
+        </w:rPr>
+      </w:r>
+    </w:p>
+    <w:p>
+      <w:pPr>
+        <w:rPr>
+          <w:highlight w:val="red"/>
+          <w:sz w:val="24"/>
+          <w:szCs w:val="24"/>
+        </w:rPr>
+      </w:pPr>
+      <w:r>
+        <w:rPr>
+          <w:highlight w:val="red"/>
           <w:sz w:val="24"/>
           <w:szCs w:val="24"/>
         </w:rPr>
@@ -1795,7 +1799,7 @@
           <w:sz w:val="24"/>
           <w:szCs w:val="24"/>
         </w:rPr>
-        <w:t>(Moods: violent, bad, scary)</w:t>
+        <w:t>MUSIC: floaty, badvibes, fightmusic, planty (goodend), badvibes again (badend), cutesad (all endings)</w:t>
       </w:r>
     </w:p>
     <w:p>
@@ -1830,12 +1834,14 @@
     <w:p>
       <w:pPr>
         <w:rPr>
-          <w:sz w:val="24"/>
-          <w:szCs w:val="24"/>
-        </w:rPr>
-      </w:pPr>
-      <w:r>
-        <w:rPr>
+          <w:highlight w:val="red"/>
+          <w:sz w:val="24"/>
+          <w:szCs w:val="24"/>
+        </w:rPr>
+      </w:pPr>
+      <w:r>
+        <w:rPr>
+          <w:highlight w:val="red"/>
           <w:sz w:val="24"/>
           <w:szCs w:val="24"/>
         </w:rPr>
@@ -1884,32 +1890,34 @@
           <w:sz w:val="24"/>
           <w:szCs w:val="24"/>
         </w:rPr>
-        <w:t>(Moods: cute chilling at home)</w:t>
-      </w:r>
-    </w:p>
-    <w:p>
-      <w:pPr>
-        <w:rPr>
-          <w:sz w:val="24"/>
-          <w:szCs w:val="24"/>
-        </w:rPr>
-      </w:pPr>
-      <w:r>
-        <w:rPr>
-          <w:sz w:val="24"/>
-          <w:szCs w:val="24"/>
-        </w:rPr>
-      </w:r>
-    </w:p>
-    <w:p>
-      <w:pPr>
-        <w:rPr>
-          <w:sz w:val="24"/>
-          <w:szCs w:val="24"/>
-        </w:rPr>
-      </w:pPr>
-      <w:r>
-        <w:rPr>
+        <w:t>MUSIC: maintheme</w:t>
+      </w:r>
+    </w:p>
+    <w:p>
+      <w:pPr>
+        <w:rPr>
+          <w:sz w:val="24"/>
+          <w:szCs w:val="24"/>
+        </w:rPr>
+      </w:pPr>
+      <w:r>
+        <w:rPr>
+          <w:sz w:val="24"/>
+          <w:szCs w:val="24"/>
+        </w:rPr>
+      </w:r>
+    </w:p>
+    <w:p>
+      <w:pPr>
+        <w:rPr>
+          <w:highlight w:val="red"/>
+          <w:sz w:val="24"/>
+          <w:szCs w:val="24"/>
+        </w:rPr>
+      </w:pPr>
+      <w:r>
+        <w:rPr>
+          <w:highlight w:val="red"/>
           <w:sz w:val="24"/>
           <w:szCs w:val="24"/>
         </w:rPr>
@@ -1958,36 +1966,38 @@
           <w:sz w:val="24"/>
           <w:szCs w:val="24"/>
         </w:rPr>
-        <w:t>(Moods: mommy dom vibes)</w:t>
-      </w:r>
-    </w:p>
-    <w:p>
-      <w:pPr>
-        <w:rPr>
-          <w:sz w:val="24"/>
-          <w:szCs w:val="24"/>
-        </w:rPr>
-      </w:pPr>
-      <w:r>
-        <w:rPr>
-          <w:sz w:val="24"/>
-          <w:szCs w:val="24"/>
-        </w:rPr>
-      </w:r>
-    </w:p>
-    <w:p>
-      <w:pPr>
-        <w:rPr>
-          <w:sz w:val="24"/>
-          <w:szCs w:val="24"/>
-        </w:rPr>
-      </w:pPr>
-      <w:r>
-        <w:rPr>
-          <w:sz w:val="24"/>
-          <w:szCs w:val="24"/>
-        </w:rPr>
-        <w:t>kaiden 2</w:t>
+        <w:t>MUSIC: maintheme, planty, forest, cutesad</w:t>
+      </w:r>
+    </w:p>
+    <w:p>
+      <w:pPr>
+        <w:rPr>
+          <w:sz w:val="24"/>
+          <w:szCs w:val="24"/>
+        </w:rPr>
+      </w:pPr>
+      <w:r>
+        <w:rPr>
+          <w:sz w:val="24"/>
+          <w:szCs w:val="24"/>
+        </w:rPr>
+      </w:r>
+    </w:p>
+    <w:p>
+      <w:pPr>
+        <w:rPr>
+          <w:highlight w:val="red"/>
+          <w:sz w:val="24"/>
+          <w:szCs w:val="24"/>
+        </w:rPr>
+      </w:pPr>
+      <w:r>
+        <w:rPr>
+          <w:highlight w:val="red"/>
+          <w:sz w:val="24"/>
+          <w:szCs w:val="24"/>
+        </w:rPr>
+        <w:t>kayden 2</w:t>
       </w:r>
     </w:p>
     <w:p>
@@ -2077,66 +2087,68 @@
           <w:sz w:val="24"/>
           <w:szCs w:val="24"/>
         </w:rPr>
-        <w:t>(Moods: violent, bad, scary, fight music)</w:t>
-      </w:r>
-    </w:p>
-    <w:p>
-      <w:pPr>
-        <w:rPr>
-          <w:sz w:val="24"/>
-          <w:szCs w:val="24"/>
-        </w:rPr>
-      </w:pPr>
-      <w:r>
-        <w:rPr>
-          <w:sz w:val="24"/>
-          <w:szCs w:val="24"/>
-        </w:rPr>
-        <w:t>[[kaiden 2 badend]]</w:t>
-      </w:r>
-    </w:p>
-    <w:p>
-      <w:pPr>
-        <w:rPr>
-          <w:sz w:val="24"/>
-          <w:szCs w:val="24"/>
-        </w:rPr>
-      </w:pPr>
-      <w:r>
-        <w:rPr>
-          <w:sz w:val="24"/>
-          <w:szCs w:val="24"/>
-        </w:rPr>
-        <w:t>[[kaiden 2 goodend]]</w:t>
-      </w:r>
-    </w:p>
-    <w:p>
-      <w:pPr>
-        <w:rPr>
-          <w:sz w:val="24"/>
-          <w:szCs w:val="24"/>
-        </w:rPr>
-      </w:pPr>
-      <w:r>
-        <w:rPr>
-          <w:sz w:val="24"/>
-          <w:szCs w:val="24"/>
-        </w:rPr>
-      </w:r>
-    </w:p>
-    <w:p>
-      <w:pPr>
-        <w:rPr>
-          <w:sz w:val="24"/>
-          <w:szCs w:val="24"/>
-        </w:rPr>
-      </w:pPr>
-      <w:r>
-        <w:rPr>
-          <w:sz w:val="24"/>
-          <w:szCs w:val="24"/>
-        </w:rPr>
-        <w:t>kaiden 2 badend</w:t>
+        <w:t>MUSIC: maintheme, fightmusic, friendcore (good end), badvibes (bad end), floaty (bad end)</w:t>
+      </w:r>
+    </w:p>
+    <w:p>
+      <w:pPr>
+        <w:rPr>
+          <w:sz w:val="24"/>
+          <w:szCs w:val="24"/>
+        </w:rPr>
+      </w:pPr>
+      <w:r>
+        <w:rPr>
+          <w:sz w:val="24"/>
+          <w:szCs w:val="24"/>
+        </w:rPr>
+        <w:t>[[kayden 2 badend]]</w:t>
+      </w:r>
+    </w:p>
+    <w:p>
+      <w:pPr>
+        <w:rPr>
+          <w:sz w:val="24"/>
+          <w:szCs w:val="24"/>
+        </w:rPr>
+      </w:pPr>
+      <w:r>
+        <w:rPr>
+          <w:sz w:val="24"/>
+          <w:szCs w:val="24"/>
+        </w:rPr>
+        <w:t>[[kayden 2 goodend]]</w:t>
+      </w:r>
+    </w:p>
+    <w:p>
+      <w:pPr>
+        <w:rPr>
+          <w:sz w:val="24"/>
+          <w:szCs w:val="24"/>
+        </w:rPr>
+      </w:pPr>
+      <w:r>
+        <w:rPr>
+          <w:sz w:val="24"/>
+          <w:szCs w:val="24"/>
+        </w:rPr>
+      </w:r>
+    </w:p>
+    <w:p>
+      <w:pPr>
+        <w:rPr>
+          <w:highlight w:val="red"/>
+          <w:sz w:val="24"/>
+          <w:szCs w:val="24"/>
+        </w:rPr>
+      </w:pPr>
+      <w:r>
+        <w:rPr>
+          <w:highlight w:val="red"/>
+          <w:sz w:val="24"/>
+          <w:szCs w:val="24"/>
+        </w:rPr>
+        <w:t>kayden 2 badend</w:t>
       </w:r>
     </w:p>
     <w:p>
@@ -2166,21 +2178,6 @@
           <w:sz w:val="24"/>
           <w:szCs w:val="24"/>
         </w:rPr>
-        <w:t>(Moods: violent, bad, scary, fight music)</w:t>
-      </w:r>
-    </w:p>
-    <w:p>
-      <w:pPr>
-        <w:rPr>
-          <w:sz w:val="24"/>
-          <w:szCs w:val="24"/>
-        </w:rPr>
-      </w:pPr>
-      <w:r>
-        <w:rPr>
-          <w:sz w:val="24"/>
-          <w:szCs w:val="24"/>
-        </w:rPr>
         <w:t>[[terry 4]] (locks a bunch of the other side events until you complete terry 4)</w:t>
       </w:r>
     </w:p>
@@ -2201,12 +2198,14 @@
     <w:p>
       <w:pPr>
         <w:rPr>
-          <w:sz w:val="24"/>
-          <w:szCs w:val="24"/>
-        </w:rPr>
-      </w:pPr>
-      <w:r>
-        <w:rPr>
+          <w:highlight w:val="red"/>
+          <w:sz w:val="24"/>
+          <w:szCs w:val="24"/>
+        </w:rPr>
+      </w:pPr>
+      <w:r>
+        <w:rPr>
+          <w:highlight w:val="red"/>
           <w:sz w:val="24"/>
           <w:szCs w:val="24"/>
         </w:rPr>
@@ -2225,7 +2224,7 @@
           <w:sz w:val="24"/>
           <w:szCs w:val="24"/>
         </w:rPr>
-        <w:t>(unlocked by kaiden 2 badend)</w:t>
+        <w:t>(unlocked by kayden 2 badend)</w:t>
       </w:r>
     </w:p>
     <w:p>
@@ -2270,7 +2269,7 @@
           <w:sz w:val="24"/>
           <w:szCs w:val="24"/>
         </w:rPr>
-        <w:t>(Moods: cute, kinda sad)</w:t>
+        <w:t>MUSIC: floaty, forest</w:t>
       </w:r>
     </w:p>
     <w:p>
@@ -2305,16 +2304,18 @@
     <w:p>
       <w:pPr>
         <w:rPr>
-          <w:sz w:val="24"/>
-          <w:szCs w:val="24"/>
-        </w:rPr>
-      </w:pPr>
-      <w:r>
-        <w:rPr>
-          <w:sz w:val="24"/>
-          <w:szCs w:val="24"/>
-        </w:rPr>
-        <w:t>kaiden 2 goodend</w:t>
+          <w:highlight w:val="red"/>
+          <w:sz w:val="24"/>
+          <w:szCs w:val="24"/>
+        </w:rPr>
+      </w:pPr>
+      <w:r>
+        <w:rPr>
+          <w:highlight w:val="red"/>
+          <w:sz w:val="24"/>
+          <w:szCs w:val="24"/>
+        </w:rPr>
+        <w:t>kayden 2 goodend</w:t>
       </w:r>
     </w:p>
     <w:p>
@@ -2349,12 +2350,14 @@
     <w:p>
       <w:pPr>
         <w:rPr>
-          <w:sz w:val="24"/>
-          <w:szCs w:val="24"/>
-        </w:rPr>
-      </w:pPr>
-      <w:r>
-        <w:rPr>
+          <w:strike w:val="1"/>
+          <w:sz w:val="24"/>
+          <w:szCs w:val="24"/>
+        </w:rPr>
+      </w:pPr>
+      <w:r>
+        <w:rPr>
+          <w:strike w:val="1"/>
           <w:sz w:val="24"/>
           <w:szCs w:val="24"/>
         </w:rPr>
@@ -2364,12 +2367,14 @@
     <w:p>
       <w:pPr>
         <w:rPr>
-          <w:sz w:val="24"/>
-          <w:szCs w:val="24"/>
-        </w:rPr>
-      </w:pPr>
-      <w:r>
-        <w:rPr>
+          <w:strike w:val="1"/>
+          <w:sz w:val="24"/>
+          <w:szCs w:val="24"/>
+        </w:rPr>
+      </w:pPr>
+      <w:r>
+        <w:rPr>
+          <w:strike w:val="1"/>
           <w:sz w:val="24"/>
           <w:szCs w:val="24"/>
         </w:rPr>
@@ -2379,12 +2384,14 @@
     <w:p>
       <w:pPr>
         <w:rPr>
-          <w:sz w:val="24"/>
-          <w:szCs w:val="24"/>
-        </w:rPr>
-      </w:pPr>
-      <w:r>
-        <w:rPr>
+          <w:strike w:val="1"/>
+          <w:sz w:val="24"/>
+          <w:szCs w:val="24"/>
+        </w:rPr>
+      </w:pPr>
+      <w:r>
+        <w:rPr>
+          <w:strike w:val="1"/>
           <w:sz w:val="24"/>
           <w:szCs w:val="24"/>
         </w:rPr>
@@ -2394,12 +2401,14 @@
     <w:p>
       <w:pPr>
         <w:rPr>
-          <w:sz w:val="24"/>
-          <w:szCs w:val="24"/>
-        </w:rPr>
-      </w:pPr>
-      <w:r>
-        <w:rPr>
+          <w:strike w:val="1"/>
+          <w:sz w:val="24"/>
+          <w:szCs w:val="24"/>
+        </w:rPr>
+      </w:pPr>
+      <w:r>
+        <w:rPr>
+          <w:strike w:val="1"/>
           <w:sz w:val="24"/>
           <w:szCs w:val="24"/>
         </w:rPr>
@@ -2507,32 +2516,34 @@
           <w:sz w:val="24"/>
           <w:szCs w:val="24"/>
         </w:rPr>
-        <w:t>(Mood: hopeful friendcore planting tunes)</w:t>
-      </w:r>
-    </w:p>
-    <w:p>
-      <w:pPr>
-        <w:rPr>
-          <w:sz w:val="24"/>
-          <w:szCs w:val="24"/>
-        </w:rPr>
-      </w:pPr>
-      <w:r>
-        <w:rPr>
-          <w:sz w:val="24"/>
-          <w:szCs w:val="24"/>
-        </w:rPr>
-      </w:r>
-    </w:p>
-    <w:p>
-      <w:pPr>
-        <w:rPr>
-          <w:sz w:val="24"/>
-          <w:szCs w:val="24"/>
-        </w:rPr>
-      </w:pPr>
-      <w:r>
-        <w:rPr>
+        <w:t>MUSIC: planty, fight, friendcore/main theme</w:t>
+      </w:r>
+    </w:p>
+    <w:p>
+      <w:pPr>
+        <w:rPr>
+          <w:sz w:val="24"/>
+          <w:szCs w:val="24"/>
+        </w:rPr>
+      </w:pPr>
+      <w:r>
+        <w:rPr>
+          <w:sz w:val="24"/>
+          <w:szCs w:val="24"/>
+        </w:rPr>
+      </w:r>
+    </w:p>
+    <w:p>
+      <w:pPr>
+        <w:rPr>
+          <w:strike w:val="1"/>
+          <w:sz w:val="24"/>
+          <w:szCs w:val="24"/>
+        </w:rPr>
+      </w:pPr>
+      <w:r>
+        <w:rPr>
+          <w:strike w:val="1"/>
           <w:sz w:val="24"/>
           <w:szCs w:val="24"/>
         </w:rPr>
@@ -2542,12 +2553,14 @@
     <w:p>
       <w:pPr>
         <w:rPr>
-          <w:sz w:val="24"/>
-          <w:szCs w:val="24"/>
-        </w:rPr>
-      </w:pPr>
-      <w:r>
-        <w:rPr>
+          <w:strike w:val="1"/>
+          <w:sz w:val="24"/>
+          <w:szCs w:val="24"/>
+        </w:rPr>
+      </w:pPr>
+      <w:r>
+        <w:rPr>
+          <w:strike w:val="1"/>
           <w:sz w:val="24"/>
           <w:szCs w:val="24"/>
         </w:rPr>

</xml_diff>